<commit_message>
Concurrency and Vite are added to the project
</commit_message>
<xml_diff>
--- a/Записка/Корнієнко М.В. фінал.docx
+++ b/Записка/Корнієнко М.В. фінал.docx
@@ -2,111 +2,6 @@
 <file path=word/document.xml><?xml version="1.0" encoding="utf-8"?>
 <w:document xmlns:wpc="http://schemas.microsoft.com/office/word/2010/wordprocessingCanvas" xmlns:cx="http://schemas.microsoft.com/office/drawing/2014/chartex" xmlns:cx1="http://schemas.microsoft.com/office/drawing/2015/9/8/chartex" xmlns:cx2="http://schemas.microsoft.com/office/drawing/2015/10/21/chartex" xmlns:cx3="http://schemas.microsoft.com/office/drawing/2016/5/9/chartex" xmlns:cx4="http://schemas.microsoft.com/office/drawing/2016/5/10/chartex" xmlns:cx5="http://schemas.microsoft.com/office/drawing/2016/5/11/chartex" xmlns:cx6="http://schemas.microsoft.com/office/drawing/2016/5/12/chartex" xmlns:cx7="http://schemas.microsoft.com/office/drawing/2016/5/13/chartex" xmlns:cx8="http://schemas.microsoft.com/office/drawing/2016/5/14/chartex" xmlns:mc="http://schemas.openxmlformats.org/markup-compatibility/2006" xmlns:aink="http://schemas.microsoft.com/office/drawing/2016/ink" xmlns:am3d="http://schemas.microsoft.com/office/drawing/2017/model3d" xmlns:o="urn:schemas-microsoft-com:office:office" xmlns:oel="http://schemas.microsoft.com/office/2019/extlst" xmlns:r="http://schemas.openxmlformats.org/officeDocument/2006/relationships" xmlns:m="http://schemas.openxmlformats.org/officeDocument/2006/math" xmlns:v="urn:schemas-microsoft-com:vml" xmlns:wp14="http://schemas.microsoft.com/office/word/2010/wordprocessingDrawing" xmlns:wp="http://schemas.openxmlformats.org/drawingml/2006/wordprocessingDrawing" xmlns:w10="urn:schemas-microsoft-com:office:word" xmlns:w="http://schemas.openxmlformats.org/wordprocessingml/2006/main" xmlns:w14="http://schemas.microsoft.com/office/word/2010/wordml" xmlns:w15="http://schemas.microsoft.com/office/word/2012/wordml" xmlns:w16cex="http://schemas.microsoft.com/office/word/2018/wordml/cex" xmlns:w16cid="http://schemas.microsoft.com/office/word/2016/wordml/cid" xmlns:w16="http://schemas.microsoft.com/office/word/2018/wordml" xmlns:w16sdtdh="http://schemas.microsoft.com/office/word/2020/wordml/sdtdatahash" xmlns:w16se="http://schemas.microsoft.com/office/word/2015/wordml/symex" xmlns:wpg="http://schemas.microsoft.com/office/word/2010/wordprocessingGroup" xmlns:wpi="http://schemas.microsoft.com/office/word/2010/wordprocessingInk" xmlns:wne="http://schemas.microsoft.com/office/word/2006/wordml" xmlns:wps="http://schemas.microsoft.com/office/word/2010/wordprocessingShape" mc:Ignorable="w14 w15 w16se w16cid w16 w16cex w16sdtdh wp14">
   <w:body>
-    <w:p>
-      <w:pPr>
-        <w:tabs>
-          <w:tab w:val="left" w:pos="7278"/>
-        </w:tabs>
-        <w:spacing w:after="0" w:line="20" w:lineRule="atLeast"/>
-        <w:jc w:val="center"/>
-        <w:rPr>
-          <w:rFonts w:ascii="Times New Roman" w:eastAsia="Times New Roman" w:hAnsi="Times New Roman" w:cs="Times New Roman"/>
-          <w:sz w:val="28"/>
-          <w:szCs w:val="28"/>
-          <w:lang w:val="ru-RU"/>
-        </w:rPr>
-      </w:pPr>
-      <w:r>
-        <w:rPr>
-          <w:rFonts w:ascii="Times New Roman" w:eastAsia="Times New Roman" w:hAnsi="Times New Roman" w:cs="Times New Roman"/>
-          <w:sz w:val="28"/>
-          <w:szCs w:val="28"/>
-          <w:lang w:val="uk-UA"/>
-        </w:rPr>
-        <w:t>НАЦІОНАЛЬНИЙ ТЕХНІЧНИЙ УНІВЕРСИТЕТ УКРАЇНИ</w:t>
-      </w:r>
-      <w:r>
-        <w:rPr>
-          <w:rFonts w:ascii="Times New Roman" w:eastAsia="Times New Roman" w:hAnsi="Times New Roman" w:cs="Times New Roman"/>
-          <w:sz w:val="28"/>
-          <w:szCs w:val="28"/>
-          <w:lang w:val="ru-RU"/>
-        </w:rPr>
-        <w:t xml:space="preserve"> </w:t>
-      </w:r>
-    </w:p>
-    <w:p>
-      <w:pPr>
-        <w:tabs>
-          <w:tab w:val="left" w:pos="7278"/>
-        </w:tabs>
-        <w:spacing w:after="0" w:line="20" w:lineRule="atLeast"/>
-        <w:jc w:val="center"/>
-        <w:rPr>
-          <w:rFonts w:ascii="Times New Roman" w:eastAsia="Times New Roman" w:hAnsi="Times New Roman" w:cs="Times New Roman"/>
-          <w:sz w:val="28"/>
-          <w:szCs w:val="28"/>
-          <w:lang w:val="uk-UA"/>
-        </w:rPr>
-      </w:pPr>
-      <w:r>
-        <w:rPr>
-          <w:rFonts w:ascii="Times New Roman" w:eastAsia="Times New Roman" w:hAnsi="Times New Roman" w:cs="Times New Roman"/>
-          <w:sz w:val="28"/>
-          <w:szCs w:val="28"/>
-          <w:lang w:val="uk-UA"/>
-        </w:rPr>
-        <w:t>«КИЇВСЬКИЙ ПОЛІТЕХНІЧНИЙ ІНСТИТУТ імені ІГОРЯ СІКОРСЬКОГО»</w:t>
-      </w:r>
-    </w:p>
-    <w:p>
-      <w:pPr>
-        <w:tabs>
-          <w:tab w:val="left" w:pos="7278"/>
-        </w:tabs>
-        <w:spacing w:after="0" w:line="20" w:lineRule="atLeast"/>
-        <w:jc w:val="center"/>
-        <w:rPr>
-          <w:rFonts w:ascii="Times New Roman" w:eastAsia="Times New Roman" w:hAnsi="Times New Roman" w:cs="Times New Roman"/>
-          <w:sz w:val="28"/>
-          <w:szCs w:val="28"/>
-          <w:lang w:val="uk-UA"/>
-        </w:rPr>
-      </w:pPr>
-      <w:r>
-        <w:rPr>
-          <w:rFonts w:ascii="Times New Roman" w:eastAsia="Times New Roman" w:hAnsi="Times New Roman" w:cs="Times New Roman"/>
-          <w:sz w:val="28"/>
-          <w:szCs w:val="28"/>
-          <w:lang w:val="uk-UA"/>
-        </w:rPr>
-        <w:t>Факультет інформатики та обчислювальної техніки</w:t>
-      </w:r>
-    </w:p>
-    <w:p>
-      <w:pPr>
-        <w:tabs>
-          <w:tab w:val="left" w:pos="7278"/>
-        </w:tabs>
-        <w:spacing w:after="0" w:line="20" w:lineRule="atLeast"/>
-        <w:jc w:val="center"/>
-        <w:rPr>
-          <w:rFonts w:ascii="Times New Roman" w:eastAsia="Times New Roman" w:hAnsi="Times New Roman" w:cs="Times New Roman"/>
-          <w:sz w:val="28"/>
-          <w:szCs w:val="28"/>
-          <w:lang w:val="uk-UA"/>
-        </w:rPr>
-      </w:pPr>
-      <w:r>
-        <w:rPr>
-          <w:rFonts w:ascii="Times New Roman" w:eastAsia="Times New Roman" w:hAnsi="Times New Roman" w:cs="Times New Roman"/>
-          <w:sz w:val="28"/>
-          <w:szCs w:val="28"/>
-          <w:lang w:val="uk-UA"/>
-        </w:rPr>
-        <w:t>Кафедра технічної кібернетики</w:t>
-      </w:r>
-    </w:p>
     <w:p>
       <w:pPr>
         <w:tabs>
@@ -259,9 +154,8 @@
           <w:szCs w:val="28"/>
           <w:lang w:val="uk-UA"/>
         </w:rPr>
-        <w:t xml:space="preserve">Дипломний </w:t>
-      </w:r>
-      <w:proofErr w:type="spellStart"/>
+        <w:t>Дипломн</w:t>
+      </w:r>
       <w:r>
         <w:rPr>
           <w:rFonts w:ascii="Times New Roman" w:eastAsia="Times New Roman" w:hAnsi="Times New Roman" w:cs="Times New Roman"/>
@@ -271,9 +165,30 @@
           <w:szCs w:val="28"/>
           <w:lang w:val="uk-UA"/>
         </w:rPr>
-        <w:t>проєкт</w:t>
-      </w:r>
-      <w:proofErr w:type="spellEnd"/>
+        <w:t>а</w:t>
+      </w:r>
+      <w:r>
+        <w:rPr>
+          <w:rFonts w:ascii="Times New Roman" w:eastAsia="Times New Roman" w:hAnsi="Times New Roman" w:cs="Times New Roman"/>
+          <w:b/>
+          <w:bCs/>
+          <w:sz w:val="36"/>
+          <w:szCs w:val="28"/>
+          <w:lang w:val="uk-UA"/>
+        </w:rPr>
+        <w:t xml:space="preserve"> </w:t>
+      </w:r>
+      <w:r>
+        <w:rPr>
+          <w:rFonts w:ascii="Times New Roman" w:eastAsia="Times New Roman" w:hAnsi="Times New Roman" w:cs="Times New Roman"/>
+          <w:b/>
+          <w:bCs/>
+          <w:sz w:val="36"/>
+          <w:szCs w:val="28"/>
+          <w:lang w:val="uk-UA"/>
+        </w:rPr>
+        <w:t>робота</w:t>
+      </w:r>
     </w:p>
     <w:p>
       <w:pPr>
@@ -304,27 +219,73 @@
     </w:p>
     <w:p>
       <w:pPr>
-        <w:spacing w:after="200" w:line="20" w:lineRule="atLeast"/>
+        <w:spacing w:line="240" w:lineRule="auto"/>
         <w:jc w:val="center"/>
         <w:rPr>
-          <w:rFonts w:ascii="Times New Roman" w:eastAsia="Times New Roman" w:hAnsi="Times New Roman" w:cs="Times New Roman"/>
-          <w:sz w:val="28"/>
-          <w:szCs w:val="28"/>
-          <w:lang w:val="uk-UA"/>
-        </w:rPr>
-      </w:pPr>
-      <w:r>
-        <w:rPr>
-          <w:rFonts w:ascii="Times New Roman" w:eastAsia="Times New Roman" w:hAnsi="Times New Roman" w:cs="Times New Roman"/>
-          <w:sz w:val="28"/>
-          <w:szCs w:val="28"/>
-          <w:lang w:val="uk-UA"/>
-        </w:rPr>
-        <w:t>за освітньою програмою «</w:t>
-      </w:r>
-      <w:r>
-        <w:rPr>
-          <w:rFonts w:ascii="Times New Roman" w:eastAsia="Times New Roman" w:hAnsi="Times New Roman" w:cs="Times New Roman"/>
+          <w:b/>
+          <w:bCs/>
+          <w:sz w:val="28"/>
+          <w:szCs w:val="28"/>
+          <w:lang w:val="uk-UA"/>
+        </w:rPr>
+      </w:pPr>
+      <w:r>
+        <w:rPr>
+          <w:b/>
+          <w:bCs/>
+          <w:sz w:val="28"/>
+          <w:szCs w:val="28"/>
+          <w:lang w:val="uk-UA"/>
+        </w:rPr>
+        <w:t>за освітньою програмою «Інженерія програмного забезпечення»</w:t>
+      </w:r>
+    </w:p>
+    <w:p>
+      <w:pPr>
+        <w:spacing w:line="240" w:lineRule="auto"/>
+        <w:jc w:val="center"/>
+        <w:rPr>
+          <w:b/>
+          <w:bCs/>
+          <w:sz w:val="28"/>
+          <w:szCs w:val="28"/>
+          <w:lang w:val="uk-UA"/>
+        </w:rPr>
+      </w:pPr>
+      <w:r>
+        <w:rPr>
+          <w:b/>
+          <w:bCs/>
+          <w:sz w:val="28"/>
+          <w:szCs w:val="28"/>
+          <w:lang w:val="uk-UA"/>
+        </w:rPr>
+        <w:t xml:space="preserve">спеціальність </w:t>
+      </w:r>
+      <w:r>
+        <w:rPr>
+          <w:b/>
+          <w:bCs/>
+          <w:sz w:val="28"/>
+          <w:szCs w:val="28"/>
+          <w:lang w:val="uk-UA"/>
+        </w:rPr>
+        <w:t>121</w:t>
+      </w:r>
+      <w:r>
+        <w:rPr>
+          <w:b/>
+          <w:bCs/>
+          <w:sz w:val="28"/>
+          <w:szCs w:val="28"/>
+          <w:lang w:val="uk-UA"/>
+        </w:rPr>
+        <w:t xml:space="preserve"> «</w:t>
+      </w:r>
+      <w:r>
+        <w:rPr>
+          <w:b/>
+          <w:bCs/>
           <w:sz w:val="28"/>
           <w:szCs w:val="28"/>
           <w:lang w:val="uk-UA"/>
@@ -333,7 +294,8 @@
       </w:r>
       <w:r>
         <w:rPr>
-          <w:rFonts w:ascii="Times New Roman" w:eastAsia="Times New Roman" w:hAnsi="Times New Roman" w:cs="Times New Roman"/>
+          <w:b/>
+          <w:bCs/>
           <w:sz w:val="28"/>
           <w:szCs w:val="28"/>
           <w:lang w:val="uk-UA"/>
@@ -343,103 +305,68 @@
     </w:p>
     <w:p>
       <w:pPr>
-        <w:spacing w:after="200" w:line="20" w:lineRule="atLeast"/>
+        <w:spacing w:line="240" w:lineRule="auto"/>
         <w:jc w:val="center"/>
         <w:rPr>
-          <w:rFonts w:ascii="Times New Roman" w:eastAsia="Times New Roman" w:hAnsi="Times New Roman" w:cs="Times New Roman"/>
-          <w:sz w:val="28"/>
-          <w:szCs w:val="28"/>
-          <w:lang w:val="uk-UA"/>
-        </w:rPr>
-      </w:pPr>
-      <w:r>
-        <w:rPr>
-          <w:rFonts w:ascii="Times New Roman" w:eastAsia="Times New Roman" w:hAnsi="Times New Roman" w:cs="Times New Roman"/>
-          <w:sz w:val="28"/>
-          <w:szCs w:val="28"/>
-          <w:lang w:val="uk-UA"/>
-        </w:rPr>
-        <w:t>спеціальність 126 «Інформаційні системи та технології»</w:t>
-      </w:r>
-    </w:p>
-    <w:p>
-      <w:pPr>
-        <w:spacing w:after="200" w:line="20" w:lineRule="atLeast"/>
-        <w:ind w:right="850"/>
+          <w:b/>
+          <w:bCs/>
+          <w:sz w:val="28"/>
+          <w:szCs w:val="28"/>
+          <w:lang w:val="uk-UA"/>
+        </w:rPr>
+      </w:pPr>
+      <w:r>
+        <w:rPr>
+          <w:b/>
+          <w:bCs/>
+          <w:sz w:val="28"/>
+          <w:szCs w:val="28"/>
+          <w:lang w:val="uk-UA"/>
+        </w:rPr>
+        <w:t>на тему: «</w:t>
+      </w:r>
+      <w:r>
+        <w:rPr>
+          <w:b/>
+          <w:bCs/>
+          <w:sz w:val="28"/>
+          <w:szCs w:val="28"/>
+          <w:lang w:val="uk-UA"/>
+        </w:rPr>
+        <w:t>Система моніторингу аналітичних</w:t>
+      </w:r>
+    </w:p>
+    <w:p>
+      <w:pPr>
+        <w:spacing w:line="240" w:lineRule="auto"/>
         <w:jc w:val="center"/>
         <w:rPr>
-          <w:rFonts w:ascii="Times New Roman" w:eastAsia="Times New Roman" w:hAnsi="Times New Roman" w:cs="Times New Roman"/>
-          <w:sz w:val="28"/>
-          <w:szCs w:val="28"/>
-          <w:lang w:val="uk-UA"/>
-        </w:rPr>
-      </w:pPr>
-      <w:r>
-        <w:rPr>
-          <w:rFonts w:ascii="Times New Roman" w:eastAsia="Times New Roman" w:hAnsi="Times New Roman" w:cs="Times New Roman"/>
-          <w:sz w:val="28"/>
-          <w:szCs w:val="28"/>
-          <w:lang w:val="uk-UA"/>
-        </w:rPr>
-        <w:t>на тему: «</w:t>
-      </w:r>
-      <w:proofErr w:type="spellStart"/>
-      <w:r>
-        <w:rPr>
-          <w:rFonts w:ascii="Times New Roman" w:eastAsia="Times New Roman" w:hAnsi="Times New Roman" w:cs="Times New Roman"/>
-          <w:sz w:val="28"/>
-          <w:szCs w:val="28"/>
-          <w:lang w:val="uk-UA"/>
-        </w:rPr>
-        <w:t>Шаблонізатор</w:t>
-      </w:r>
-      <w:proofErr w:type="spellEnd"/>
-      <w:r>
-        <w:rPr>
-          <w:rFonts w:ascii="Times New Roman" w:eastAsia="Times New Roman" w:hAnsi="Times New Roman" w:cs="Times New Roman"/>
-          <w:sz w:val="28"/>
-          <w:szCs w:val="28"/>
-          <w:lang w:val="uk-UA"/>
-        </w:rPr>
-        <w:t xml:space="preserve"> для автоматизації роботи </w:t>
-      </w:r>
-      <w:proofErr w:type="spellStart"/>
-      <w:r>
-        <w:rPr>
-          <w:rFonts w:ascii="Times New Roman" w:eastAsia="Times New Roman" w:hAnsi="Times New Roman" w:cs="Times New Roman"/>
-          <w:sz w:val="28"/>
-          <w:szCs w:val="28"/>
-          <w:lang w:val="uk-UA"/>
-        </w:rPr>
-        <w:t>проджект</w:t>
-      </w:r>
-      <w:proofErr w:type="spellEnd"/>
-      <w:r>
-        <w:rPr>
-          <w:rFonts w:ascii="Times New Roman" w:eastAsia="Times New Roman" w:hAnsi="Times New Roman" w:cs="Times New Roman"/>
-          <w:sz w:val="28"/>
-          <w:szCs w:val="28"/>
-          <w:lang w:val="uk-UA"/>
-        </w:rPr>
-        <w:t>-менеджера</w:t>
-      </w:r>
-      <w:r>
-        <w:rPr>
-          <w:rFonts w:ascii="Times New Roman" w:eastAsia="Times New Roman" w:hAnsi="Times New Roman" w:cs="Times New Roman"/>
-          <w:sz w:val="28"/>
-          <w:szCs w:val="28"/>
-          <w:lang w:val="uk-UA"/>
-        </w:rPr>
-        <w:t xml:space="preserve"> </w:t>
-      </w:r>
-      <w:r>
-        <w:rPr>
-          <w:rFonts w:ascii="Times New Roman" w:eastAsia="Times New Roman" w:hAnsi="Times New Roman" w:cs="Times New Roman"/>
-          <w:sz w:val="28"/>
-          <w:szCs w:val="28"/>
-          <w:lang w:val="uk-UA"/>
-        </w:rPr>
-        <w:t>зі створення нових вакансій»</w:t>
+          <w:b/>
+          <w:bCs/>
+          <w:sz w:val="28"/>
+          <w:szCs w:val="28"/>
+          <w:lang w:val="uk-UA"/>
+        </w:rPr>
+      </w:pPr>
+      <w:r>
+        <w:rPr>
+          <w:b/>
+          <w:bCs/>
+          <w:sz w:val="28"/>
+          <w:szCs w:val="28"/>
+          <w:lang w:val="uk-UA"/>
+        </w:rPr>
+        <w:t>даних навчального закладу</w:t>
+      </w:r>
+      <w:r>
+        <w:rPr>
+          <w:b/>
+          <w:bCs/>
+          <w:sz w:val="28"/>
+          <w:szCs w:val="28"/>
+          <w:lang w:val="uk-UA"/>
+        </w:rPr>
+        <w:t>»</w:t>
       </w:r>
     </w:p>
     <w:p>
@@ -473,15 +400,15 @@
         <mc:AlternateContent>
           <mc:Choice Requires="wps">
             <w:drawing>
-              <wp:anchor distT="0" distB="0" distL="114300" distR="114300" simplePos="0" relativeHeight="251659264" behindDoc="0" locked="0" layoutInCell="1" allowOverlap="1" wp14:anchorId="11101078" wp14:editId="5AA7EA76">
+              <wp:anchor distT="0" distB="0" distL="114300" distR="114300" simplePos="0" relativeHeight="251659264" behindDoc="0" locked="0" layoutInCell="1" allowOverlap="1" wp14:anchorId="11101078" wp14:editId="33F5E4D3">
                 <wp:simplePos x="0" y="0"/>
                 <wp:positionH relativeFrom="column">
-                  <wp:posOffset>3558540</wp:posOffset>
+                  <wp:posOffset>3556000</wp:posOffset>
                 </wp:positionH>
                 <wp:positionV relativeFrom="paragraph">
-                  <wp:posOffset>48894</wp:posOffset>
+                  <wp:posOffset>48896</wp:posOffset>
                 </wp:positionV>
-                <wp:extent cx="2686050" cy="3601085"/>
+                <wp:extent cx="2686050" cy="2692400"/>
                 <wp:effectExtent l="0" t="0" r="0" b="0"/>
                 <wp:wrapNone/>
                 <wp:docPr id="2" name="Rectangle 3"/>
@@ -497,7 +424,7 @@
                       <wps:spPr bwMode="auto">
                         <a:xfrm>
                           <a:off x="0" y="0"/>
-                          <a:ext cx="2686050" cy="3601085"/>
+                          <a:ext cx="2686050" cy="2692400"/>
                         </a:xfrm>
                         <a:prstGeom prst="rect">
                           <a:avLst/>
@@ -578,6 +505,9 @@
                           </w:p>
                           <w:p>
                             <w:pPr>
+                              <w:pBdr>
+                                <w:bottom w:val="single" w:sz="12" w:space="1" w:color="auto"/>
+                              </w:pBdr>
                               <w:spacing w:after="0" w:line="360" w:lineRule="auto"/>
                               <w:rPr>
                                 <w:rFonts w:ascii="Times New Roman" w:eastAsia="Times New Roman" w:hAnsi="Times New Roman"/>
@@ -602,9 +532,7 @@
                             <w:pPr>
                               <w:spacing w:after="0" w:line="360" w:lineRule="auto"/>
                               <w:rPr>
-                                <w:rFonts w:ascii="Times New Roman" w:eastAsia="Times New Roman" w:hAnsi="Times New Roman"/>
-                                <w:sz w:val="28"/>
-                                <w:szCs w:val="28"/>
+                                <w:rFonts w:ascii="Calibri" w:hAnsi="Calibri"/>
                                 <w:lang w:val="ru-RU"/>
                               </w:rPr>
                             </w:pPr>
@@ -612,37 +540,6 @@
                           <w:p>
                             <w:pPr>
                               <w:pBdr>
-                                <w:top w:val="single" w:sz="12" w:space="1" w:color="auto"/>
-                                <w:bottom w:val="single" w:sz="12" w:space="1" w:color="auto"/>
-                              </w:pBdr>
-                              <w:spacing w:after="0" w:line="360" w:lineRule="auto"/>
-                              <w:rPr>
-                                <w:rFonts w:ascii="Times New Roman" w:eastAsia="Times New Roman" w:hAnsi="Times New Roman"/>
-                                <w:sz w:val="28"/>
-                                <w:szCs w:val="28"/>
-                                <w:lang w:val="ru-RU"/>
-                              </w:rPr>
-                            </w:pPr>
-                          </w:p>
-                          <w:p>
-                            <w:pPr>
-                              <w:pBdr>
-                                <w:top w:val="single" w:sz="12" w:space="1" w:color="auto"/>
-                                <w:bottom w:val="single" w:sz="12" w:space="1" w:color="auto"/>
-                              </w:pBdr>
-                              <w:spacing w:after="0" w:line="360" w:lineRule="auto"/>
-                              <w:rPr>
-                                <w:rFonts w:ascii="Times New Roman" w:eastAsia="Times New Roman" w:hAnsi="Times New Roman"/>
-                                <w:sz w:val="28"/>
-                                <w:szCs w:val="28"/>
-                                <w:lang w:val="ru-RU"/>
-                              </w:rPr>
-                            </w:pPr>
-                          </w:p>
-                          <w:p>
-                            <w:pPr>
-                              <w:pBdr>
-                                <w:top w:val="single" w:sz="12" w:space="1" w:color="auto"/>
                                 <w:bottom w:val="single" w:sz="12" w:space="1" w:color="auto"/>
                               </w:pBdr>
                               <w:spacing w:after="0" w:line="360" w:lineRule="auto"/>
@@ -693,7 +590,7 @@
           </mc:Choice>
           <mc:Fallback>
             <w:pict>
-              <v:rect w14:anchorId="11101078" id="Rectangle 3" o:spid="_x0000_s1026" style="position:absolute;margin-left:280.2pt;margin-top:3.85pt;width:211.5pt;height:283.55pt;z-index:251659264;visibility:visible;mso-wrap-style:square;mso-width-percent:0;mso-height-percent:0;mso-wrap-distance-left:9pt;mso-wrap-distance-top:0;mso-wrap-distance-right:9pt;mso-wrap-distance-bottom:0;mso-position-horizontal:absolute;mso-position-horizontal-relative:text;mso-position-vertical:absolute;mso-position-vertical-relative:text;mso-width-percent:0;mso-height-percent:0;mso-width-relative:page;mso-height-relative:page;v-text-anchor:top" o:gfxdata="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" stroked="f">
+              <v:rect w14:anchorId="11101078" id="Rectangle 3" o:spid="_x0000_s1026" style="position:absolute;margin-left:280pt;margin-top:3.85pt;width:211.5pt;height:212pt;z-index:251659264;visibility:visible;mso-wrap-style:square;mso-width-percent:0;mso-height-percent:0;mso-wrap-distance-left:9pt;mso-wrap-distance-top:0;mso-wrap-distance-right:9pt;mso-wrap-distance-bottom:0;mso-position-horizontal:absolute;mso-position-horizontal-relative:text;mso-position-vertical:absolute;mso-position-vertical-relative:text;mso-width-percent:0;mso-height-percent:0;mso-width-relative:page;mso-height-relative:page;v-text-anchor:top" o:gfxdata="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" stroked="f">
                 <v:textbox>
                   <w:txbxContent>
                     <w:p>
@@ -751,6 +648,9 @@
                     </w:p>
                     <w:p>
                       <w:pPr>
+                        <w:pBdr>
+                          <w:bottom w:val="single" w:sz="12" w:space="1" w:color="auto"/>
+                        </w:pBdr>
                         <w:spacing w:after="0" w:line="360" w:lineRule="auto"/>
                         <w:rPr>
                           <w:rFonts w:ascii="Times New Roman" w:eastAsia="Times New Roman" w:hAnsi="Times New Roman"/>
@@ -775,9 +675,7 @@
                       <w:pPr>
                         <w:spacing w:after="0" w:line="360" w:lineRule="auto"/>
                         <w:rPr>
-                          <w:rFonts w:ascii="Times New Roman" w:eastAsia="Times New Roman" w:hAnsi="Times New Roman"/>
-                          <w:sz w:val="28"/>
-                          <w:szCs w:val="28"/>
+                          <w:rFonts w:ascii="Calibri" w:hAnsi="Calibri"/>
                           <w:lang w:val="ru-RU"/>
                         </w:rPr>
                       </w:pPr>
@@ -785,37 +683,6 @@
                     <w:p>
                       <w:pPr>
                         <w:pBdr>
-                          <w:top w:val="single" w:sz="12" w:space="1" w:color="auto"/>
-                          <w:bottom w:val="single" w:sz="12" w:space="1" w:color="auto"/>
-                        </w:pBdr>
-                        <w:spacing w:after="0" w:line="360" w:lineRule="auto"/>
-                        <w:rPr>
-                          <w:rFonts w:ascii="Times New Roman" w:eastAsia="Times New Roman" w:hAnsi="Times New Roman"/>
-                          <w:sz w:val="28"/>
-                          <w:szCs w:val="28"/>
-                          <w:lang w:val="ru-RU"/>
-                        </w:rPr>
-                      </w:pPr>
-                    </w:p>
-                    <w:p>
-                      <w:pPr>
-                        <w:pBdr>
-                          <w:top w:val="single" w:sz="12" w:space="1" w:color="auto"/>
-                          <w:bottom w:val="single" w:sz="12" w:space="1" w:color="auto"/>
-                        </w:pBdr>
-                        <w:spacing w:after="0" w:line="360" w:lineRule="auto"/>
-                        <w:rPr>
-                          <w:rFonts w:ascii="Times New Roman" w:eastAsia="Times New Roman" w:hAnsi="Times New Roman"/>
-                          <w:sz w:val="28"/>
-                          <w:szCs w:val="28"/>
-                          <w:lang w:val="ru-RU"/>
-                        </w:rPr>
-                      </w:pPr>
-                    </w:p>
-                    <w:p>
-                      <w:pPr>
-                        <w:pBdr>
-                          <w:top w:val="single" w:sz="12" w:space="1" w:color="auto"/>
                           <w:bottom w:val="single" w:sz="12" w:space="1" w:color="auto"/>
                         </w:pBdr>
                         <w:spacing w:after="0" w:line="360" w:lineRule="auto"/>
@@ -881,38 +748,36 @@
           <w:szCs w:val="28"/>
           <w:lang w:val="uk-UA"/>
         </w:rPr>
-        <w:t>студент (-ка) IV курсу, групи ІК-71</w:t>
-      </w:r>
-    </w:p>
-    <w:p>
-      <w:pPr>
-        <w:spacing w:line="20" w:lineRule="atLeast"/>
-        <w:rPr>
-          <w:rFonts w:ascii="Times New Roman" w:eastAsia="Times New Roman" w:hAnsi="Times New Roman" w:cs="Times New Roman"/>
-          <w:sz w:val="28"/>
-          <w:szCs w:val="28"/>
-          <w:lang w:val="uk-UA"/>
-        </w:rPr>
-      </w:pPr>
-      <w:proofErr w:type="spellStart"/>
-      <w:r>
-        <w:rPr>
-          <w:rFonts w:ascii="Times New Roman" w:eastAsia="Times New Roman" w:hAnsi="Times New Roman" w:cs="Times New Roman"/>
-          <w:sz w:val="28"/>
-          <w:szCs w:val="28"/>
-          <w:lang w:val="uk-UA"/>
-        </w:rPr>
-        <w:t>Дударенко</w:t>
-      </w:r>
-      <w:proofErr w:type="spellEnd"/>
-      <w:r>
-        <w:rPr>
-          <w:rFonts w:ascii="Times New Roman" w:eastAsia="Times New Roman" w:hAnsi="Times New Roman" w:cs="Times New Roman"/>
-          <w:sz w:val="28"/>
-          <w:szCs w:val="28"/>
-          <w:lang w:val="uk-UA"/>
-        </w:rPr>
-        <w:t xml:space="preserve"> Тетяна Володимирівна</w:t>
+        <w:t xml:space="preserve">студент (-ка) IV курсу, групи </w:t>
+      </w:r>
+      <w:r>
+        <w:rPr>
+          <w:rFonts w:ascii="Times New Roman" w:eastAsia="Times New Roman" w:hAnsi="Times New Roman" w:cs="Times New Roman"/>
+          <w:sz w:val="28"/>
+          <w:szCs w:val="28"/>
+          <w:lang w:val="uk-UA"/>
+        </w:rPr>
+        <w:t>ЗПІ-зп01</w:t>
+      </w:r>
+    </w:p>
+    <w:p>
+      <w:pPr>
+        <w:spacing w:line="20" w:lineRule="atLeast"/>
+        <w:rPr>
+          <w:rFonts w:ascii="Times New Roman" w:eastAsia="Times New Roman" w:hAnsi="Times New Roman" w:cs="Times New Roman"/>
+          <w:sz w:val="28"/>
+          <w:szCs w:val="28"/>
+          <w:lang w:val="uk-UA"/>
+        </w:rPr>
+      </w:pPr>
+      <w:r>
+        <w:rPr>
+          <w:rFonts w:ascii="Times New Roman" w:eastAsia="Times New Roman" w:hAnsi="Times New Roman" w:cs="Times New Roman"/>
+          <w:sz w:val="28"/>
+          <w:szCs w:val="28"/>
+          <w:lang w:val="uk-UA"/>
+        </w:rPr>
+        <w:t>Корнієнко Микита Валерійович</w:t>
       </w:r>
     </w:p>
     <w:p>
@@ -940,103 +805,49 @@
         </w:rPr>
         <w:t xml:space="preserve"> </w:t>
       </w:r>
-      <w:r>
-        <w:rPr>
-          <w:sz w:val="28"/>
-          <w:szCs w:val="28"/>
-          <w:lang w:val="uk-UA"/>
-        </w:rPr>
-        <w:t>асистент,</w:t>
-      </w:r>
-    </w:p>
-    <w:p>
-      <w:pPr>
-        <w:spacing w:line="20" w:lineRule="atLeast"/>
-        <w:rPr>
-          <w:sz w:val="28"/>
-          <w:szCs w:val="28"/>
-          <w:lang w:val="uk-UA"/>
-        </w:rPr>
-      </w:pPr>
-      <w:r>
-        <w:rPr>
-          <w:sz w:val="28"/>
-          <w:szCs w:val="28"/>
-          <w:lang w:val="uk-UA"/>
-        </w:rPr>
-        <w:t>Коваль Олександр Сергійович</w:t>
-      </w:r>
-    </w:p>
-    <w:p>
-      <w:pPr>
-        <w:spacing w:line="20" w:lineRule="atLeast"/>
-        <w:rPr>
-          <w:sz w:val="28"/>
-          <w:szCs w:val="28"/>
-          <w:lang w:val="uk-UA"/>
-        </w:rPr>
-      </w:pPr>
-      <w:r>
-        <w:rPr>
-          <w:sz w:val="28"/>
-          <w:szCs w:val="28"/>
-          <w:lang w:val="uk-UA"/>
-        </w:rPr>
-        <w:t>Консультант з норм. контролю:</w:t>
-      </w:r>
-    </w:p>
-    <w:p>
-      <w:pPr>
-        <w:spacing w:line="20" w:lineRule="atLeast"/>
-        <w:rPr>
-          <w:sz w:val="28"/>
-          <w:szCs w:val="28"/>
-          <w:lang w:val="uk-UA"/>
-        </w:rPr>
-      </w:pPr>
-      <w:r>
-        <w:rPr>
-          <w:sz w:val="28"/>
-          <w:szCs w:val="28"/>
-          <w:lang w:val="uk-UA"/>
-        </w:rPr>
-        <w:t xml:space="preserve">доцент, </w:t>
-      </w:r>
-      <w:proofErr w:type="spellStart"/>
-      <w:r>
-        <w:rPr>
-          <w:sz w:val="28"/>
-          <w:szCs w:val="28"/>
-          <w:lang w:val="uk-UA"/>
-        </w:rPr>
-        <w:t>к.т.н</w:t>
-      </w:r>
-      <w:proofErr w:type="spellEnd"/>
-      <w:r>
-        <w:rPr>
-          <w:sz w:val="28"/>
-          <w:szCs w:val="28"/>
-          <w:lang w:val="uk-UA"/>
-        </w:rPr>
-        <w:t>., доц.,</w:t>
-      </w:r>
-    </w:p>
-    <w:p>
-      <w:pPr>
-        <w:spacing w:line="20" w:lineRule="atLeast"/>
-        <w:rPr>
-          <w:sz w:val="28"/>
-          <w:szCs w:val="28"/>
-          <w:lang w:val="uk-UA"/>
-        </w:rPr>
-      </w:pPr>
-      <w:r>
-        <w:rPr>
-          <w:sz w:val="28"/>
-          <w:szCs w:val="28"/>
-          <w:lang w:val="uk-UA"/>
-        </w:rPr>
-        <w:t>Пасько Віктор Петрович</w:t>
+    </w:p>
+    <w:p>
+      <w:pPr>
+        <w:spacing w:line="20" w:lineRule="atLeast"/>
+        <w:rPr>
+          <w:sz w:val="28"/>
+          <w:szCs w:val="28"/>
+          <w:lang w:val="uk-UA"/>
+        </w:rPr>
+      </w:pPr>
+      <w:r>
+        <w:rPr>
+          <w:sz w:val="28"/>
+          <w:szCs w:val="28"/>
+          <w:lang w:val="uk-UA"/>
+        </w:rPr>
+        <w:t>ст. викладач кафедри ІСТ</w:t>
+      </w:r>
+      <w:r>
+        <w:rPr>
+          <w:sz w:val="28"/>
+          <w:szCs w:val="28"/>
+          <w:lang w:val="uk-UA"/>
+        </w:rPr>
+        <w:t>,</w:t>
+      </w:r>
+    </w:p>
+    <w:p>
+      <w:pPr>
+        <w:spacing w:line="20" w:lineRule="atLeast"/>
+        <w:rPr>
+          <w:sz w:val="28"/>
+          <w:szCs w:val="28"/>
+          <w:lang w:val="uk-UA"/>
+        </w:rPr>
+      </w:pPr>
+      <w:r>
+        <w:rPr>
+          <w:sz w:val="28"/>
+          <w:szCs w:val="28"/>
+          <w:lang w:val="uk-UA"/>
+        </w:rPr>
+        <w:t>Корнага В.І.</w:t>
       </w:r>
     </w:p>
     <w:p>
@@ -1066,59 +877,13 @@
           <w:lang w:val="uk-UA"/>
         </w:rPr>
       </w:pPr>
-      <w:proofErr w:type="spellStart"/>
-      <w:r>
-        <w:rPr>
-          <w:sz w:val="28"/>
-          <w:szCs w:val="28"/>
-          <w:lang w:val="uk-UA"/>
-        </w:rPr>
-        <w:t>с.н.с</w:t>
-      </w:r>
-      <w:proofErr w:type="spellEnd"/>
-      <w:r>
-        <w:rPr>
-          <w:sz w:val="28"/>
-          <w:szCs w:val="28"/>
-          <w:lang w:val="uk-UA"/>
-        </w:rPr>
-        <w:t xml:space="preserve">., </w:t>
-      </w:r>
-      <w:proofErr w:type="spellStart"/>
-      <w:r>
-        <w:rPr>
-          <w:sz w:val="28"/>
-          <w:szCs w:val="28"/>
-          <w:lang w:val="uk-UA"/>
-        </w:rPr>
-        <w:t>к.т.н</w:t>
-      </w:r>
-      <w:proofErr w:type="spellEnd"/>
-      <w:r>
-        <w:rPr>
-          <w:sz w:val="28"/>
-          <w:szCs w:val="28"/>
-          <w:lang w:val="uk-UA"/>
-        </w:rPr>
-        <w:t xml:space="preserve">., </w:t>
-      </w:r>
-      <w:proofErr w:type="spellStart"/>
-      <w:r>
-        <w:rPr>
-          <w:sz w:val="28"/>
-          <w:szCs w:val="28"/>
-          <w:lang w:val="uk-UA"/>
-        </w:rPr>
-        <w:t>с.н.с</w:t>
-      </w:r>
-      <w:proofErr w:type="spellEnd"/>
-      <w:r>
-        <w:rPr>
-          <w:sz w:val="28"/>
-          <w:szCs w:val="28"/>
-          <w:lang w:val="uk-UA"/>
-        </w:rPr>
-        <w:t>. ІК НАНУ</w:t>
+      <w:r>
+        <w:rPr>
+          <w:sz w:val="28"/>
+          <w:szCs w:val="28"/>
+          <w:lang w:val="uk-UA"/>
+        </w:rPr>
+        <w:t>с.н.с., к.т.н., с.н.с. ІК НАНУ</w:t>
       </w:r>
     </w:p>
     <w:p>
@@ -1141,30 +906,29 @@
     </w:p>
     <w:p>
       <w:pPr>
-        <w:spacing w:line="20" w:lineRule="atLeast"/>
-        <w:rPr>
-          <w:sz w:val="28"/>
-          <w:szCs w:val="28"/>
-          <w:lang w:val="uk-UA"/>
-        </w:rPr>
-      </w:pPr>
-    </w:p>
-    <w:p>
-      <w:pPr>
-        <w:spacing w:line="20" w:lineRule="atLeast"/>
-        <w:rPr>
-          <w:sz w:val="28"/>
-          <w:szCs w:val="28"/>
-          <w:lang w:val="uk-UA"/>
-        </w:rPr>
-      </w:pPr>
-      <w:r>
-        <w:rPr>
-          <w:sz w:val="28"/>
-          <w:szCs w:val="28"/>
-          <w:lang w:val="uk-UA"/>
-        </w:rPr>
-        <w:t>Засвідчую, що у цьому дипломному</w:t>
+        <w:spacing w:line="240" w:lineRule="auto"/>
+        <w:ind w:left="5424"/>
+        <w:rPr>
+          <w:sz w:val="28"/>
+          <w:szCs w:val="28"/>
+          <w:lang w:val="uk-UA"/>
+        </w:rPr>
+      </w:pPr>
+      <w:r>
+        <w:rPr>
+          <w:sz w:val="28"/>
+          <w:szCs w:val="28"/>
+          <w:lang w:val="uk-UA"/>
+        </w:rPr>
+        <w:t>Засвідчую, що у ц</w:t>
+      </w:r>
+      <w:r>
+        <w:rPr>
+          <w:sz w:val="28"/>
+          <w:szCs w:val="28"/>
+          <w:lang w:val="uk-UA"/>
+        </w:rPr>
+        <w:t>ій дипломній</w:t>
       </w:r>
       <w:r>
         <w:rPr>
@@ -1174,24 +938,343 @@
         </w:rPr>
         <w:t xml:space="preserve"> </w:t>
       </w:r>
-      <w:proofErr w:type="spellStart"/>
-      <w:r>
-        <w:rPr>
-          <w:sz w:val="28"/>
-          <w:szCs w:val="28"/>
-          <w:lang w:val="uk-UA"/>
-        </w:rPr>
-        <w:t>проєкті</w:t>
-      </w:r>
-      <w:proofErr w:type="spellEnd"/>
-      <w:r>
-        <w:rPr>
-          <w:sz w:val="28"/>
-          <w:szCs w:val="28"/>
-          <w:lang w:val="uk-UA"/>
-        </w:rPr>
-        <w:t xml:space="preserve"> немає запозичень з праць інших</w:t>
-      </w:r>
+      <w:r>
+        <w:rPr>
+          <w:sz w:val="28"/>
+          <w:szCs w:val="28"/>
+          <w:lang w:val="uk-UA"/>
+        </w:rPr>
+        <w:t>роботі немає запозичень з прац</w:t>
+      </w:r>
+      <w:r>
+        <w:rPr>
+          <w:sz w:val="28"/>
+          <w:szCs w:val="28"/>
+          <w:lang w:val="uk-UA"/>
+        </w:rPr>
+        <w:t xml:space="preserve">ь </w:t>
+      </w:r>
+      <w:r>
+        <w:rPr>
+          <w:sz w:val="28"/>
+          <w:szCs w:val="28"/>
+          <w:lang w:val="uk-UA"/>
+        </w:rPr>
+        <w:t>інших авторів без відповідних</w:t>
+      </w:r>
+      <w:r>
+        <w:rPr>
+          <w:sz w:val="28"/>
+          <w:szCs w:val="28"/>
+          <w:lang w:val="uk-UA"/>
+        </w:rPr>
+        <w:t xml:space="preserve"> </w:t>
+      </w:r>
+      <w:r>
+        <w:rPr>
+          <w:sz w:val="28"/>
+          <w:szCs w:val="28"/>
+          <w:lang w:val="uk-UA"/>
+        </w:rPr>
+        <w:t>посилань</w:t>
+      </w:r>
+      <w:r>
+        <w:rPr>
+          <w:sz w:val="28"/>
+          <w:szCs w:val="28"/>
+          <w:lang w:val="uk-UA"/>
+        </w:rPr>
+        <w:t>.</w:t>
+      </w:r>
+    </w:p>
+    <w:p>
+      <w:pPr>
+        <w:spacing w:line="240" w:lineRule="auto"/>
+        <w:ind w:left="5424"/>
+        <w:rPr>
+          <w:sz w:val="28"/>
+          <w:szCs w:val="28"/>
+          <w:lang w:val="uk-UA"/>
+        </w:rPr>
+      </w:pPr>
+      <w:r>
+        <w:rPr>
+          <w:sz w:val="28"/>
+          <w:szCs w:val="28"/>
+          <w:lang w:val="uk-UA"/>
+        </w:rPr>
+        <w:t>Слухач _____________________</w:t>
+      </w:r>
+    </w:p>
+    <w:p>
+      <w:pPr>
+        <w:spacing w:line="20" w:lineRule="atLeast"/>
+        <w:rPr>
+          <w:sz w:val="28"/>
+          <w:szCs w:val="28"/>
+          <w:lang w:val="uk-UA"/>
+        </w:rPr>
+      </w:pPr>
+    </w:p>
+    <w:p>
+      <w:pPr>
+        <w:spacing w:line="20" w:lineRule="atLeast"/>
+        <w:rPr>
+          <w:sz w:val="28"/>
+          <w:szCs w:val="28"/>
+          <w:lang w:val="uk-UA"/>
+        </w:rPr>
+      </w:pPr>
+    </w:p>
+    <w:p>
+      <w:pPr>
+        <w:spacing w:line="20" w:lineRule="atLeast"/>
+        <w:rPr>
+          <w:sz w:val="28"/>
+          <w:szCs w:val="28"/>
+          <w:lang w:val="uk-UA"/>
+        </w:rPr>
+      </w:pPr>
+    </w:p>
+    <w:p>
+      <w:pPr>
+        <w:spacing w:line="20" w:lineRule="atLeast"/>
+        <w:rPr>
+          <w:sz w:val="28"/>
+          <w:szCs w:val="28"/>
+          <w:lang w:val="uk-UA"/>
+        </w:rPr>
+      </w:pPr>
+    </w:p>
+    <w:p>
+      <w:pPr>
+        <w:spacing w:line="20" w:lineRule="atLeast"/>
+        <w:rPr>
+          <w:sz w:val="28"/>
+          <w:szCs w:val="28"/>
+          <w:lang w:val="uk-UA"/>
+        </w:rPr>
+      </w:pPr>
+    </w:p>
+    <w:p>
+      <w:pPr>
+        <w:spacing w:line="20" w:lineRule="atLeast"/>
+        <w:rPr>
+          <w:sz w:val="28"/>
+          <w:szCs w:val="28"/>
+          <w:lang w:val="uk-UA"/>
+        </w:rPr>
+      </w:pPr>
+    </w:p>
+    <w:p>
+      <w:pPr>
+        <w:spacing w:line="20" w:lineRule="atLeast"/>
+        <w:rPr>
+          <w:sz w:val="28"/>
+          <w:szCs w:val="28"/>
+          <w:lang w:val="uk-UA"/>
+        </w:rPr>
+      </w:pPr>
+    </w:p>
+    <w:p>
+      <w:pPr>
+        <w:spacing w:line="20" w:lineRule="atLeast"/>
+        <w:rPr>
+          <w:sz w:val="28"/>
+          <w:szCs w:val="28"/>
+          <w:lang w:val="uk-UA"/>
+        </w:rPr>
+      </w:pPr>
+    </w:p>
+    <w:p>
+      <w:pPr>
+        <w:spacing w:line="20" w:lineRule="atLeast"/>
+        <w:rPr>
+          <w:sz w:val="28"/>
+          <w:szCs w:val="28"/>
+          <w:lang w:val="uk-UA"/>
+        </w:rPr>
+      </w:pPr>
+    </w:p>
+    <w:p>
+      <w:pPr>
+        <w:spacing w:line="20" w:lineRule="atLeast"/>
+        <w:rPr>
+          <w:sz w:val="28"/>
+          <w:szCs w:val="28"/>
+          <w:lang w:val="uk-UA"/>
+        </w:rPr>
+      </w:pPr>
+    </w:p>
+    <w:p>
+      <w:pPr>
+        <w:spacing w:line="20" w:lineRule="atLeast"/>
+        <w:rPr>
+          <w:sz w:val="28"/>
+          <w:szCs w:val="28"/>
+          <w:lang w:val="uk-UA"/>
+        </w:rPr>
+      </w:pPr>
+    </w:p>
+    <w:p>
+      <w:pPr>
+        <w:spacing w:line="20" w:lineRule="atLeast"/>
+        <w:rPr>
+          <w:sz w:val="28"/>
+          <w:szCs w:val="28"/>
+          <w:lang w:val="uk-UA"/>
+        </w:rPr>
+      </w:pPr>
+    </w:p>
+    <w:p>
+      <w:pPr>
+        <w:spacing w:line="20" w:lineRule="atLeast"/>
+        <w:rPr>
+          <w:sz w:val="28"/>
+          <w:szCs w:val="28"/>
+          <w:lang w:val="uk-UA"/>
+        </w:rPr>
+      </w:pPr>
+    </w:p>
+    <w:p>
+      <w:pPr>
+        <w:spacing w:line="20" w:lineRule="atLeast"/>
+        <w:rPr>
+          <w:sz w:val="28"/>
+          <w:szCs w:val="28"/>
+          <w:lang w:val="uk-UA"/>
+        </w:rPr>
+      </w:pPr>
+    </w:p>
+    <w:p>
+      <w:pPr>
+        <w:spacing w:line="20" w:lineRule="atLeast"/>
+        <w:rPr>
+          <w:sz w:val="28"/>
+          <w:szCs w:val="28"/>
+          <w:lang w:val="uk-UA"/>
+        </w:rPr>
+      </w:pPr>
+    </w:p>
+    <w:p>
+      <w:pPr>
+        <w:spacing w:line="20" w:lineRule="atLeast"/>
+        <w:rPr>
+          <w:sz w:val="28"/>
+          <w:szCs w:val="28"/>
+          <w:lang w:val="uk-UA"/>
+        </w:rPr>
+      </w:pPr>
+    </w:p>
+    <w:p>
+      <w:pPr>
+        <w:spacing w:line="20" w:lineRule="atLeast"/>
+        <w:rPr>
+          <w:sz w:val="28"/>
+          <w:szCs w:val="28"/>
+          <w:lang w:val="uk-UA"/>
+        </w:rPr>
+      </w:pPr>
+    </w:p>
+    <w:p>
+      <w:pPr>
+        <w:spacing w:line="20" w:lineRule="atLeast"/>
+        <w:rPr>
+          <w:sz w:val="28"/>
+          <w:szCs w:val="28"/>
+          <w:lang w:val="uk-UA"/>
+        </w:rPr>
+      </w:pPr>
+    </w:p>
+    <w:p>
+      <w:pPr>
+        <w:spacing w:line="20" w:lineRule="atLeast"/>
+        <w:rPr>
+          <w:sz w:val="28"/>
+          <w:szCs w:val="28"/>
+          <w:lang w:val="uk-UA"/>
+        </w:rPr>
+      </w:pPr>
+    </w:p>
+    <w:p>
+      <w:pPr>
+        <w:spacing w:line="20" w:lineRule="atLeast"/>
+        <w:rPr>
+          <w:sz w:val="28"/>
+          <w:szCs w:val="28"/>
+          <w:lang w:val="uk-UA"/>
+        </w:rPr>
+      </w:pPr>
+    </w:p>
+    <w:p>
+      <w:pPr>
+        <w:spacing w:line="20" w:lineRule="atLeast"/>
+        <w:rPr>
+          <w:sz w:val="28"/>
+          <w:szCs w:val="28"/>
+          <w:lang w:val="uk-UA"/>
+        </w:rPr>
+      </w:pPr>
+    </w:p>
+    <w:p>
+      <w:pPr>
+        <w:spacing w:line="20" w:lineRule="atLeast"/>
+        <w:rPr>
+          <w:sz w:val="28"/>
+          <w:szCs w:val="28"/>
+          <w:lang w:val="uk-UA"/>
+        </w:rPr>
+      </w:pPr>
+    </w:p>
+    <w:p>
+      <w:pPr>
+        <w:spacing w:line="20" w:lineRule="atLeast"/>
+        <w:rPr>
+          <w:sz w:val="28"/>
+          <w:szCs w:val="28"/>
+          <w:lang w:val="uk-UA"/>
+        </w:rPr>
+      </w:pPr>
+    </w:p>
+    <w:p>
+      <w:pPr>
+        <w:spacing w:line="20" w:lineRule="atLeast"/>
+        <w:rPr>
+          <w:sz w:val="28"/>
+          <w:szCs w:val="28"/>
+          <w:lang w:val="uk-UA"/>
+        </w:rPr>
+      </w:pPr>
+    </w:p>
+    <w:p>
+      <w:pPr>
+        <w:spacing w:line="20" w:lineRule="atLeast"/>
+        <w:rPr>
+          <w:sz w:val="28"/>
+          <w:szCs w:val="28"/>
+          <w:lang w:val="uk-UA"/>
+        </w:rPr>
+      </w:pPr>
+    </w:p>
+    <w:p>
+      <w:pPr>
+        <w:spacing w:line="20" w:lineRule="atLeast"/>
+        <w:rPr>
+          <w:sz w:val="28"/>
+          <w:szCs w:val="28"/>
+          <w:lang w:val="uk-UA"/>
+        </w:rPr>
+      </w:pPr>
+    </w:p>
+    <w:p>
+      <w:pPr>
+        <w:spacing w:line="20" w:lineRule="atLeast"/>
+        <w:rPr>
+          <w:sz w:val="28"/>
+          <w:szCs w:val="28"/>
+          <w:lang w:val="uk-UA"/>
+        </w:rPr>
+      </w:pPr>
     </w:p>
     <w:p>
       <w:pPr>
@@ -1214,7 +1297,8 @@
       </w:pPr>
     </w:p>
     <w:sectPr>
-      <w:footerReference w:type="default" r:id="rId6"/>
+      <w:headerReference w:type="first" r:id="rId6"/>
+      <w:footerReference w:type="first" r:id="rId7"/>
       <w:pgSz w:w="12240" w:h="15840"/>
       <w:pgMar w:top="1440" w:right="1440" w:bottom="1440" w:left="1440" w:header="0" w:footer="0" w:gutter="0"/>
       <w:cols w:space="720"/>
@@ -1256,25 +1340,52 @@
     <w:pPr>
       <w:pStyle w:val="a5"/>
       <w:jc w:val="center"/>
+      <w:rPr>
+        <w:rFonts w:ascii="Times New Roman" w:eastAsia="Times New Roman" w:hAnsi="Times New Roman" w:cs="Times New Roman"/>
+        <w:sz w:val="28"/>
+        <w:szCs w:val="28"/>
+        <w:lang w:val="ru-RU"/>
+      </w:rPr>
     </w:pPr>
-    <w:proofErr w:type="spellStart"/>
     <w:r>
       <w:rPr>
         <w:rFonts w:ascii="Times New Roman" w:eastAsia="Times New Roman" w:hAnsi="Times New Roman" w:cs="Times New Roman"/>
         <w:sz w:val="28"/>
         <w:szCs w:val="28"/>
       </w:rPr>
-      <w:t>Київ</w:t>
+      <w:t xml:space="preserve">Київ </w:t>
     </w:r>
-    <w:proofErr w:type="spellEnd"/>
+    <w:r>
+      <w:rPr>
+        <w:rFonts w:ascii="Times New Roman" w:eastAsia="Times New Roman" w:hAnsi="Times New Roman" w:cs="Times New Roman"/>
+        <w:sz w:val="28"/>
+        <w:szCs w:val="28"/>
+        <w:lang w:val="ru-RU"/>
+      </w:rPr>
+      <w:t xml:space="preserve">– </w:t>
+    </w:r>
     <w:r>
       <w:rPr>
         <w:rFonts w:ascii="Times New Roman" w:eastAsia="Times New Roman" w:hAnsi="Times New Roman" w:cs="Times New Roman"/>
         <w:sz w:val="28"/>
         <w:szCs w:val="28"/>
       </w:rPr>
-      <w:t xml:space="preserve"> 2023</w:t>
+      <w:t>2023</w:t>
     </w:r>
+    <w:r>
+      <w:rPr>
+        <w:rFonts w:ascii="Times New Roman" w:eastAsia="Times New Roman" w:hAnsi="Times New Roman" w:cs="Times New Roman"/>
+        <w:sz w:val="28"/>
+        <w:szCs w:val="28"/>
+        <w:lang w:val="ru-RU"/>
+      </w:rPr>
+      <w:t xml:space="preserve"> року</w:t>
+    </w:r>
+  </w:p>
+  <w:p>
+    <w:pPr>
+      <w:pStyle w:val="a5"/>
+    </w:pPr>
   </w:p>
   <w:p>
     <w:pPr>
@@ -1307,6 +1418,139 @@
     </w:p>
   </w:footnote>
 </w:footnotes>
+</file>
+
+<file path=word/header1.xml><?xml version="1.0" encoding="utf-8"?>
+<w:hdr xmlns:wpc="http://schemas.microsoft.com/office/word/2010/wordprocessingCanvas" xmlns:cx="http://schemas.microsoft.com/office/drawing/2014/chartex" xmlns:cx1="http://schemas.microsoft.com/office/drawing/2015/9/8/chartex" xmlns:cx2="http://schemas.microsoft.com/office/drawing/2015/10/21/chartex" xmlns:cx3="http://schemas.microsoft.com/office/drawing/2016/5/9/chartex" xmlns:cx4="http://schemas.microsoft.com/office/drawing/2016/5/10/chartex" xmlns:cx5="http://schemas.microsoft.com/office/drawing/2016/5/11/chartex" xmlns:cx6="http://schemas.microsoft.com/office/drawing/2016/5/12/chartex" xmlns:cx7="http://schemas.microsoft.com/office/drawing/2016/5/13/chartex" xmlns:cx8="http://schemas.microsoft.com/office/drawing/2016/5/14/chartex" xmlns:mc="http://schemas.openxmlformats.org/markup-compatibility/2006" xmlns:aink="http://schemas.microsoft.com/office/drawing/2016/ink" xmlns:am3d="http://schemas.microsoft.com/office/drawing/2017/model3d" xmlns:o="urn:schemas-microsoft-com:office:office" xmlns:oel="http://schemas.microsoft.com/office/2019/extlst" xmlns:r="http://schemas.openxmlformats.org/officeDocument/2006/relationships" xmlns:m="http://schemas.openxmlformats.org/officeDocument/2006/math" xmlns:v="urn:schemas-microsoft-com:vml" xmlns:wp14="http://schemas.microsoft.com/office/word/2010/wordprocessingDrawing" xmlns:wp="http://schemas.openxmlformats.org/drawingml/2006/wordprocessingDrawing" xmlns:w10="urn:schemas-microsoft-com:office:word" xmlns:w="http://schemas.openxmlformats.org/wordprocessingml/2006/main" xmlns:w14="http://schemas.microsoft.com/office/word/2010/wordml" xmlns:w15="http://schemas.microsoft.com/office/word/2012/wordml" xmlns:w16cex="http://schemas.microsoft.com/office/word/2018/wordml/cex" xmlns:w16cid="http://schemas.microsoft.com/office/word/2016/wordml/cid" xmlns:w16="http://schemas.microsoft.com/office/word/2018/wordml" xmlns:w16sdtdh="http://schemas.microsoft.com/office/word/2020/wordml/sdtdatahash" xmlns:w16se="http://schemas.microsoft.com/office/word/2015/wordml/symex" xmlns:wpg="http://schemas.microsoft.com/office/word/2010/wordprocessingGroup" xmlns:wpi="http://schemas.microsoft.com/office/word/2010/wordprocessingInk" xmlns:wne="http://schemas.microsoft.com/office/word/2006/wordml" xmlns:wps="http://schemas.microsoft.com/office/word/2010/wordprocessingShape" mc:Ignorable="w14 w15 w16se w16cid w16 w16cex w16sdtdh wp14">
+  <w:p>
+    <w:pPr>
+      <w:tabs>
+        <w:tab w:val="left" w:pos="7278"/>
+      </w:tabs>
+      <w:spacing w:after="0" w:line="20" w:lineRule="atLeast"/>
+      <w:jc w:val="center"/>
+      <w:rPr>
+        <w:rFonts w:ascii="Times New Roman" w:eastAsia="Times New Roman" w:hAnsi="Times New Roman" w:cs="Times New Roman"/>
+        <w:sz w:val="28"/>
+        <w:szCs w:val="28"/>
+        <w:lang w:val="uk-UA"/>
+      </w:rPr>
+    </w:pPr>
+  </w:p>
+  <w:p>
+    <w:pPr>
+      <w:tabs>
+        <w:tab w:val="left" w:pos="7278"/>
+      </w:tabs>
+      <w:spacing w:after="0" w:line="20" w:lineRule="atLeast"/>
+      <w:jc w:val="center"/>
+      <w:rPr>
+        <w:rFonts w:ascii="Times New Roman" w:eastAsia="Times New Roman" w:hAnsi="Times New Roman" w:cs="Times New Roman"/>
+        <w:sz w:val="28"/>
+        <w:szCs w:val="28"/>
+        <w:lang w:val="ru-RU"/>
+      </w:rPr>
+    </w:pPr>
+    <w:r>
+      <w:rPr>
+        <w:rFonts w:ascii="Times New Roman" w:eastAsia="Times New Roman" w:hAnsi="Times New Roman" w:cs="Times New Roman"/>
+        <w:sz w:val="28"/>
+        <w:szCs w:val="28"/>
+        <w:lang w:val="uk-UA"/>
+      </w:rPr>
+      <w:t>НАЦІОНАЛЬНИЙ ТЕХНІЧНИЙ УНІВЕРСИТЕТ УКРАЇНИ</w:t>
+    </w:r>
+    <w:r>
+      <w:rPr>
+        <w:rFonts w:ascii="Times New Roman" w:eastAsia="Times New Roman" w:hAnsi="Times New Roman" w:cs="Times New Roman"/>
+        <w:sz w:val="28"/>
+        <w:szCs w:val="28"/>
+        <w:lang w:val="ru-RU"/>
+      </w:rPr>
+      <w:t xml:space="preserve"> </w:t>
+    </w:r>
+  </w:p>
+  <w:p>
+    <w:pPr>
+      <w:tabs>
+        <w:tab w:val="left" w:pos="7278"/>
+      </w:tabs>
+      <w:spacing w:after="0" w:line="20" w:lineRule="atLeast"/>
+      <w:jc w:val="center"/>
+      <w:rPr>
+        <w:rFonts w:ascii="Times New Roman" w:eastAsia="Times New Roman" w:hAnsi="Times New Roman" w:cs="Times New Roman"/>
+        <w:sz w:val="28"/>
+        <w:szCs w:val="28"/>
+        <w:lang w:val="uk-UA"/>
+      </w:rPr>
+    </w:pPr>
+    <w:r>
+      <w:rPr>
+        <w:rFonts w:ascii="Times New Roman" w:eastAsia="Times New Roman" w:hAnsi="Times New Roman" w:cs="Times New Roman"/>
+        <w:sz w:val="28"/>
+        <w:szCs w:val="28"/>
+        <w:lang w:val="uk-UA"/>
+      </w:rPr>
+      <w:t>«КИЇВСЬКИЙ ПОЛІТЕХНІЧНИЙ ІНСТИТУТ імені ІГОРЯ СІКОРСЬКОГО»</w:t>
+    </w:r>
+  </w:p>
+  <w:p>
+    <w:pPr>
+      <w:tabs>
+        <w:tab w:val="left" w:pos="7278"/>
+      </w:tabs>
+      <w:spacing w:after="0" w:line="20" w:lineRule="atLeast"/>
+      <w:jc w:val="center"/>
+      <w:rPr>
+        <w:rFonts w:ascii="Times New Roman" w:eastAsia="Times New Roman" w:hAnsi="Times New Roman" w:cs="Times New Roman"/>
+        <w:sz w:val="28"/>
+        <w:szCs w:val="28"/>
+        <w:lang w:val="uk-UA"/>
+      </w:rPr>
+    </w:pPr>
+    <w:r>
+      <w:rPr>
+        <w:rFonts w:ascii="Times New Roman" w:eastAsia="Times New Roman" w:hAnsi="Times New Roman" w:cs="Times New Roman"/>
+        <w:sz w:val="28"/>
+        <w:szCs w:val="28"/>
+        <w:lang w:val="uk-UA"/>
+      </w:rPr>
+      <w:t>Факультет інформатики та обчислювальної техніки</w:t>
+    </w:r>
+  </w:p>
+  <w:p>
+    <w:pPr>
+      <w:tabs>
+        <w:tab w:val="left" w:pos="7278"/>
+      </w:tabs>
+      <w:spacing w:after="0" w:line="20" w:lineRule="atLeast"/>
+      <w:jc w:val="center"/>
+      <w:rPr>
+        <w:rFonts w:ascii="Times New Roman" w:eastAsia="Times New Roman" w:hAnsi="Times New Roman" w:cs="Times New Roman"/>
+        <w:sz w:val="28"/>
+        <w:szCs w:val="28"/>
+        <w:lang w:val="uk-UA"/>
+      </w:rPr>
+    </w:pPr>
+    <w:r>
+      <w:rPr>
+        <w:rFonts w:ascii="Times New Roman" w:eastAsia="Times New Roman" w:hAnsi="Times New Roman" w:cs="Times New Roman"/>
+        <w:sz w:val="28"/>
+        <w:szCs w:val="28"/>
+        <w:lang w:val="uk-UA"/>
+      </w:rPr>
+      <w:t>Кафедра технічної кібернетики</w:t>
+    </w:r>
+  </w:p>
+  <w:p>
+    <w:pPr>
+      <w:pStyle w:val="a3"/>
+      <w:rPr>
+        <w:lang w:val="uk-UA"/>
+      </w:rPr>
+    </w:pPr>
+  </w:p>
+</w:hdr>
 </file>
 
 <file path=word/styles.xml><?xml version="1.0" encoding="utf-8"?>
@@ -1707,6 +1951,7 @@
   <w:style w:type="paragraph" w:default="1" w:styleId="a">
     <w:name w:val="Normal"/>
     <w:qFormat/>
+    <w:rsid w:val="00BB5497"/>
   </w:style>
   <w:style w:type="character" w:default="1" w:styleId="a0">
     <w:name w:val="Default Paragraph Font"/>
@@ -1778,6 +2023,15 @@
     <w:link w:val="a5"/>
     <w:uiPriority w:val="99"/>
     <w:rsid w:val="00A048F7"/>
+  </w:style>
+  <w:style w:type="paragraph" w:styleId="a7">
+    <w:name w:val="No Spacing"/>
+    <w:uiPriority w:val="1"/>
+    <w:qFormat/>
+    <w:rsid w:val="00BB5497"/>
+    <w:pPr>
+      <w:spacing w:after="0" w:line="240" w:lineRule="auto"/>
+    </w:pPr>
   </w:style>
 </w:styles>
 </file>

</xml_diff>